<commit_message>
lesson 174 - vocab and homework
</commit_message>
<xml_diff>
--- a/english_via_skype/solutions/doc/lesson_173_Internal matters G_edit.docx
+++ b/english_via_skype/solutions/doc/lesson_173_Internal matters G_edit.docx
@@ -83,7 +83,6 @@
         </w:rPr>
         <w:t>In a …</w:t>
       </w:r>
-      <w:proofErr w:type="spellStart"/>
       <w:r>
         <w:rPr>
           <w:sz w:val="32"/>
@@ -98,16 +97,7 @@
           <w:szCs w:val="32"/>
           <w:lang w:val="en-US"/>
         </w:rPr>
-        <w:t>uthsell</w:t>
-      </w:r>
-      <w:proofErr w:type="spellEnd"/>
-      <w:r>
-        <w:rPr>
-          <w:sz w:val="32"/>
-          <w:szCs w:val="32"/>
-          <w:lang w:val="en-US"/>
-        </w:rPr>
-        <w:t>……………</w:t>
+        <w:t>uthsell……………</w:t>
       </w:r>
       <w:r>
         <w:rPr>
@@ -674,41 +664,137 @@
           <w:szCs w:val="32"/>
           <w:lang w:val="en-US"/>
         </w:rPr>
-        <w:t>- How do you find this new employee. Is he ………………………..out to work in our department?</w:t>
-      </w:r>
-    </w:p>
-    <w:p>
-      <w:pPr>
-        <w:rPr>
-          <w:sz w:val="32"/>
-          <w:szCs w:val="32"/>
-          <w:lang w:val="en-US"/>
-        </w:rPr>
-      </w:pPr>
-      <w:r>
-        <w:rPr>
-          <w:sz w:val="32"/>
-          <w:szCs w:val="32"/>
-          <w:lang w:val="en-US"/>
-        </w:rPr>
-        <w:t xml:space="preserve">-  He has a ……………………for troubleshooting and seems to have an unprecedented potential to gain ………………….promptly. </w:t>
-      </w:r>
-    </w:p>
-    <w:p>
-      <w:pPr>
-        <w:rPr>
-          <w:sz w:val="32"/>
-          <w:szCs w:val="32"/>
-          <w:lang w:val="en-US"/>
-        </w:rPr>
-      </w:pPr>
-      <w:r>
-        <w:rPr>
-          <w:sz w:val="32"/>
-          <w:szCs w:val="32"/>
-          <w:lang w:val="en-US"/>
-        </w:rPr>
-        <w:t>-  Will he ………………………up . As long as he …………………….his socks up he will become an ……………………part of our team</w:t>
+        <w:t>- How do you find this new employee. Is he …</w:t>
+      </w:r>
+      <w:r>
+        <w:rPr>
+          <w:sz w:val="32"/>
+          <w:szCs w:val="32"/>
+          <w:lang w:val="en-US"/>
+        </w:rPr>
+        <w:t>pull</w:t>
+      </w:r>
+      <w:r>
+        <w:rPr>
+          <w:sz w:val="32"/>
+          <w:szCs w:val="32"/>
+          <w:lang w:val="en-US"/>
+        </w:rPr>
+        <w:t>……………………..out to work in our department?</w:t>
+      </w:r>
+    </w:p>
+    <w:p>
+      <w:pPr>
+        <w:rPr>
+          <w:sz w:val="32"/>
+          <w:szCs w:val="32"/>
+          <w:lang w:val="en-US"/>
+        </w:rPr>
+      </w:pPr>
+      <w:r>
+        <w:rPr>
+          <w:sz w:val="32"/>
+          <w:szCs w:val="32"/>
+          <w:lang w:val="en-US"/>
+        </w:rPr>
+        <w:t>-  He has a …</w:t>
+      </w:r>
+      <w:r>
+        <w:rPr>
+          <w:sz w:val="32"/>
+          <w:szCs w:val="32"/>
+          <w:lang w:val="en-US"/>
+        </w:rPr>
+        <w:t>flair</w:t>
+      </w:r>
+      <w:r>
+        <w:rPr>
+          <w:sz w:val="32"/>
+          <w:szCs w:val="32"/>
+          <w:lang w:val="en-US"/>
+        </w:rPr>
+        <w:t>…………………for troubleshooting and seems to have an unprecedented potential to gain …</w:t>
+      </w:r>
+      <w:r>
+        <w:rPr>
+          <w:sz w:val="32"/>
+          <w:szCs w:val="32"/>
+          <w:lang w:val="en-US"/>
+        </w:rPr>
+        <w:t>cut</w:t>
+      </w:r>
+      <w:r>
+        <w:rPr>
+          <w:sz w:val="32"/>
+          <w:szCs w:val="32"/>
+          <w:lang w:val="en-US"/>
+        </w:rPr>
+        <w:t xml:space="preserve">……………….promptly. </w:t>
+      </w:r>
+    </w:p>
+    <w:p>
+      <w:pPr>
+        <w:rPr>
+          <w:sz w:val="32"/>
+          <w:szCs w:val="32"/>
+          <w:lang w:val="en-US"/>
+        </w:rPr>
+      </w:pPr>
+      <w:r>
+        <w:rPr>
+          <w:sz w:val="32"/>
+          <w:szCs w:val="32"/>
+          <w:lang w:val="en-US"/>
+        </w:rPr>
+        <w:t>-  Will he …</w:t>
+      </w:r>
+      <w:r>
+        <w:rPr>
+          <w:sz w:val="32"/>
+          <w:szCs w:val="32"/>
+          <w:lang w:val="en-US"/>
+        </w:rPr>
+        <w:t>rope</w:t>
+      </w:r>
+      <w:r>
+        <w:rPr>
+          <w:sz w:val="32"/>
+          <w:szCs w:val="32"/>
+          <w:lang w:val="en-US"/>
+        </w:rPr>
+        <w:t>……………………up . As long as he …</w:t>
+      </w:r>
+      <w:r>
+        <w:rPr>
+          <w:sz w:val="32"/>
+          <w:szCs w:val="32"/>
+          <w:lang w:val="en-US"/>
+        </w:rPr>
+        <w:t>measures</w:t>
+      </w:r>
+      <w:r>
+        <w:rPr>
+          <w:sz w:val="32"/>
+          <w:szCs w:val="32"/>
+          <w:lang w:val="en-US"/>
+        </w:rPr>
+        <w:t>………………….his socks up he will become an …</w:t>
+      </w:r>
+      <w:r>
+        <w:rPr>
+          <w:sz w:val="32"/>
+          <w:szCs w:val="32"/>
+          <w:lang w:val="en-US"/>
+        </w:rPr>
+        <w:t>inherent</w:t>
+      </w:r>
+      <w:r>
+        <w:rPr>
+          <w:sz w:val="32"/>
+          <w:szCs w:val="32"/>
+          <w:lang w:val="en-US"/>
+        </w:rPr>
+        <w:t>…………………part of our team</w:t>
       </w:r>
     </w:p>
     <w:p>
@@ -737,66 +823,49 @@
           <w:lang w:val="en-US"/>
         </w:rPr>
         <w:t>breath, helm, poke</w:t>
-      </w:r>
-    </w:p>
-    <w:p>
-      <w:pPr>
-        <w:rPr>
-          <w:sz w:val="32"/>
-          <w:szCs w:val="32"/>
-          <w:lang w:val="en-US"/>
-        </w:rPr>
-      </w:pPr>
-    </w:p>
-    <w:p>
-      <w:pPr>
-        <w:rPr>
-          <w:sz w:val="32"/>
-          <w:szCs w:val="32"/>
-          <w:lang w:val="en-US"/>
-        </w:rPr>
-      </w:pPr>
-      <w:r>
-        <w:rPr>
-          <w:sz w:val="32"/>
-          <w:szCs w:val="32"/>
-          <w:lang w:val="en-US"/>
-        </w:rPr>
-        <w:t>My boss always ……</w:t>
-      </w:r>
-      <w:r>
-        <w:rPr>
-          <w:sz w:val="32"/>
-          <w:szCs w:val="32"/>
-          <w:lang w:val="en-US"/>
-        </w:rPr>
-        <w:t>breaths</w:t>
-      </w:r>
-      <w:r>
-        <w:rPr>
-          <w:sz w:val="32"/>
-          <w:szCs w:val="32"/>
-          <w:lang w:val="en-US"/>
-        </w:rPr>
-        <w:t>……</w:t>
-      </w:r>
-      <w:r>
-        <w:rPr>
-          <w:sz w:val="32"/>
-          <w:szCs w:val="32"/>
-          <w:lang w:val="en-US"/>
-        </w:rPr>
-        <w:t>……</w:t>
       </w:r>
       <w:bookmarkStart w:id="0" w:name="_GoBack"/>
       <w:bookmarkEnd w:id="0"/>
-      <w:r>
-        <w:rPr>
-          <w:sz w:val="32"/>
-          <w:szCs w:val="32"/>
-          <w:lang w:val="en-US"/>
-        </w:rPr>
-        <w:t>…….down my neck. He …</w:t>
+    </w:p>
+    <w:p>
+      <w:pPr>
+        <w:rPr>
+          <w:sz w:val="32"/>
+          <w:szCs w:val="32"/>
+          <w:lang w:val="en-US"/>
+        </w:rPr>
+      </w:pPr>
+      <w:r>
+        <w:rPr>
+          <w:sz w:val="32"/>
+          <w:szCs w:val="32"/>
+          <w:lang w:val="en-US"/>
+        </w:rPr>
+        <w:t>My boss always ……</w:t>
+      </w:r>
+      <w:r>
+        <w:rPr>
+          <w:sz w:val="32"/>
+          <w:szCs w:val="32"/>
+          <w:lang w:val="en-US"/>
+        </w:rPr>
+        <w:t>breaths</w:t>
+      </w:r>
+      <w:r>
+        <w:rPr>
+          <w:sz w:val="32"/>
+          <w:szCs w:val="32"/>
+          <w:lang w:val="en-US"/>
+        </w:rPr>
+        <w:t>……</w:t>
+      </w:r>
+      <w:r>
+        <w:rPr>
+          <w:sz w:val="32"/>
+          <w:szCs w:val="32"/>
+          <w:lang w:val="en-US"/>
+        </w:rPr>
+        <w:t>………….down my neck. He …</w:t>
       </w:r>
       <w:r>
         <w:rPr>
@@ -842,15 +911,6 @@
     <w:p>
       <w:pPr>
         <w:rPr>
-          <w:sz w:val="32"/>
-          <w:szCs w:val="32"/>
-          <w:lang w:val="en-US"/>
-        </w:rPr>
-      </w:pPr>
-    </w:p>
-    <w:p>
-      <w:pPr>
-        <w:rPr>
           <w:b/>
           <w:sz w:val="32"/>
           <w:szCs w:val="32"/>
@@ -875,15 +935,6 @@
           <w:lang w:val="en-US"/>
         </w:rPr>
       </w:pPr>
-    </w:p>
-    <w:p>
-      <w:pPr>
-        <w:rPr>
-          <w:sz w:val="32"/>
-          <w:szCs w:val="32"/>
-          <w:lang w:val="en-US"/>
-        </w:rPr>
-      </w:pPr>
       <w:r>
         <w:rPr>
           <w:sz w:val="32"/>
@@ -951,15 +1002,6 @@
           <w:lang w:val="en-US"/>
         </w:rPr>
       </w:pPr>
-    </w:p>
-    <w:p>
-      <w:pPr>
-        <w:rPr>
-          <w:sz w:val="32"/>
-          <w:szCs w:val="32"/>
-          <w:lang w:val="en-US"/>
-        </w:rPr>
-      </w:pPr>
       <w:r>
         <w:rPr>
           <w:sz w:val="32"/>
@@ -1033,15 +1075,6 @@
         </w:rPr>
         <w:t>………………….in their circle</w:t>
       </w:r>
-    </w:p>
-    <w:p>
-      <w:pPr>
-        <w:rPr>
-          <w:sz w:val="28"/>
-          <w:szCs w:val="28"/>
-          <w:lang w:val="en-US"/>
-        </w:rPr>
-      </w:pPr>
     </w:p>
     <w:p>
       <w:pPr>
@@ -1240,7 +1273,6 @@
           <w:szCs w:val="28"/>
           <w:lang w:val="en-US"/>
         </w:rPr>
-        <w:lastRenderedPageBreak/>
         <w:t>- Yes, I think so. I’ll …</w:t>
       </w:r>
       <w:r>

</xml_diff>

<commit_message>
lesson 177 - saturday
</commit_message>
<xml_diff>
--- a/english_via_skype/solutions/doc/lesson_173_Internal matters G_edit.docx
+++ b/english_via_skype/solutions/doc/lesson_173_Internal matters G_edit.docx
@@ -672,6 +672,104 @@
           <w:szCs w:val="32"/>
           <w:lang w:val="en-US"/>
         </w:rPr>
+        <w:t>cut</w:t>
+      </w:r>
+      <w:r>
+        <w:rPr>
+          <w:sz w:val="32"/>
+          <w:szCs w:val="32"/>
+          <w:lang w:val="en-US"/>
+        </w:rPr>
+        <w:t>……………………..out to work in our department?</w:t>
+      </w:r>
+    </w:p>
+    <w:p>
+      <w:pPr>
+        <w:rPr>
+          <w:sz w:val="32"/>
+          <w:szCs w:val="32"/>
+          <w:lang w:val="en-US"/>
+        </w:rPr>
+      </w:pPr>
+      <w:r>
+        <w:rPr>
+          <w:sz w:val="32"/>
+          <w:szCs w:val="32"/>
+          <w:lang w:val="en-US"/>
+        </w:rPr>
+        <w:t>-  He has a …</w:t>
+      </w:r>
+      <w:r>
+        <w:rPr>
+          <w:sz w:val="32"/>
+          <w:szCs w:val="32"/>
+          <w:lang w:val="en-US"/>
+        </w:rPr>
+        <w:t>flair</w:t>
+      </w:r>
+      <w:r>
+        <w:rPr>
+          <w:sz w:val="32"/>
+          <w:szCs w:val="32"/>
+          <w:lang w:val="en-US"/>
+        </w:rPr>
+        <w:t>…………………for troubleshooting and seems to have an unprecedented potential to gain …</w:t>
+      </w:r>
+      <w:r>
+        <w:rPr>
+          <w:sz w:val="32"/>
+          <w:szCs w:val="32"/>
+          <w:lang w:val="en-US"/>
+        </w:rPr>
+        <w:t>rope</w:t>
+      </w:r>
+      <w:r>
+        <w:rPr>
+          <w:sz w:val="32"/>
+          <w:szCs w:val="32"/>
+          <w:lang w:val="en-US"/>
+        </w:rPr>
+        <w:t xml:space="preserve">……………….promptly. </w:t>
+      </w:r>
+    </w:p>
+    <w:p>
+      <w:pPr>
+        <w:rPr>
+          <w:sz w:val="32"/>
+          <w:szCs w:val="32"/>
+          <w:lang w:val="en-US"/>
+        </w:rPr>
+      </w:pPr>
+      <w:r>
+        <w:rPr>
+          <w:sz w:val="32"/>
+          <w:szCs w:val="32"/>
+          <w:lang w:val="en-US"/>
+        </w:rPr>
+        <w:t>-  Will he …</w:t>
+      </w:r>
+      <w:r>
+        <w:rPr>
+          <w:sz w:val="32"/>
+          <w:szCs w:val="32"/>
+          <w:lang w:val="en-US"/>
+        </w:rPr>
+        <w:t>measure</w:t>
+      </w:r>
+      <w:r>
+        <w:rPr>
+          <w:sz w:val="32"/>
+          <w:szCs w:val="32"/>
+          <w:lang w:val="en-US"/>
+        </w:rPr>
+        <w:t>……………………up . As long as he …</w:t>
+      </w:r>
+      <w:r>
+        <w:rPr>
+          <w:sz w:val="32"/>
+          <w:szCs w:val="32"/>
+          <w:lang w:val="en-US"/>
+        </w:rPr>
         <w:t>pull</w:t>
       </w:r>
       <w:r>
@@ -680,104 +778,6 @@
           <w:szCs w:val="32"/>
           <w:lang w:val="en-US"/>
         </w:rPr>
-        <w:t>……………………..out to work in our department?</w:t>
-      </w:r>
-    </w:p>
-    <w:p>
-      <w:pPr>
-        <w:rPr>
-          <w:sz w:val="32"/>
-          <w:szCs w:val="32"/>
-          <w:lang w:val="en-US"/>
-        </w:rPr>
-      </w:pPr>
-      <w:r>
-        <w:rPr>
-          <w:sz w:val="32"/>
-          <w:szCs w:val="32"/>
-          <w:lang w:val="en-US"/>
-        </w:rPr>
-        <w:t>-  He has a …</w:t>
-      </w:r>
-      <w:r>
-        <w:rPr>
-          <w:sz w:val="32"/>
-          <w:szCs w:val="32"/>
-          <w:lang w:val="en-US"/>
-        </w:rPr>
-        <w:t>flair</w:t>
-      </w:r>
-      <w:r>
-        <w:rPr>
-          <w:sz w:val="32"/>
-          <w:szCs w:val="32"/>
-          <w:lang w:val="en-US"/>
-        </w:rPr>
-        <w:t>…………………for troubleshooting and seems to have an unprecedented potential to gain …</w:t>
-      </w:r>
-      <w:r>
-        <w:rPr>
-          <w:sz w:val="32"/>
-          <w:szCs w:val="32"/>
-          <w:lang w:val="en-US"/>
-        </w:rPr>
-        <w:t>cut</w:t>
-      </w:r>
-      <w:r>
-        <w:rPr>
-          <w:sz w:val="32"/>
-          <w:szCs w:val="32"/>
-          <w:lang w:val="en-US"/>
-        </w:rPr>
-        <w:t xml:space="preserve">……………….promptly. </w:t>
-      </w:r>
-    </w:p>
-    <w:p>
-      <w:pPr>
-        <w:rPr>
-          <w:sz w:val="32"/>
-          <w:szCs w:val="32"/>
-          <w:lang w:val="en-US"/>
-        </w:rPr>
-      </w:pPr>
-      <w:r>
-        <w:rPr>
-          <w:sz w:val="32"/>
-          <w:szCs w:val="32"/>
-          <w:lang w:val="en-US"/>
-        </w:rPr>
-        <w:t>-  Will he …</w:t>
-      </w:r>
-      <w:r>
-        <w:rPr>
-          <w:sz w:val="32"/>
-          <w:szCs w:val="32"/>
-          <w:lang w:val="en-US"/>
-        </w:rPr>
-        <w:t>rope</w:t>
-      </w:r>
-      <w:r>
-        <w:rPr>
-          <w:sz w:val="32"/>
-          <w:szCs w:val="32"/>
-          <w:lang w:val="en-US"/>
-        </w:rPr>
-        <w:t>……………………up . As long as he …</w:t>
-      </w:r>
-      <w:r>
-        <w:rPr>
-          <w:sz w:val="32"/>
-          <w:szCs w:val="32"/>
-          <w:lang w:val="en-US"/>
-        </w:rPr>
-        <w:t>measures</w:t>
-      </w:r>
-      <w:r>
-        <w:rPr>
-          <w:sz w:val="32"/>
-          <w:szCs w:val="32"/>
-          <w:lang w:val="en-US"/>
-        </w:rPr>
         <w:t>………………….his socks up he will become an …</w:t>
       </w:r>
       <w:r>
@@ -824,8 +824,6 @@
         </w:rPr>
         <w:t>breath, helm, poke</w:t>
       </w:r>
-      <w:bookmarkStart w:id="0" w:name="_GoBack"/>
-      <w:bookmarkEnd w:id="0"/>
     </w:p>
     <w:p>
       <w:pPr>
@@ -1167,7 +1165,7 @@
           <w:szCs w:val="28"/>
           <w:lang w:val="en-US"/>
         </w:rPr>
-        <w:t>pencil</w:t>
+        <w:t>fit</w:t>
       </w:r>
       <w:r>
         <w:rPr>
@@ -1282,8 +1280,10 @@
           <w:szCs w:val="28"/>
           <w:lang w:val="en-US"/>
         </w:rPr>
-        <w:t>fit</w:t>
-      </w:r>
+        <w:t>pencil</w:t>
+      </w:r>
+      <w:bookmarkStart w:id="0" w:name="_GoBack"/>
+      <w:bookmarkEnd w:id="0"/>
       <w:r>
         <w:rPr>
           <w:rFonts w:ascii="Arial" w:hAnsi="Arial" w:cs="Arial"/>

</xml_diff>